<commit_message>
modified cheat sheet - Google analytics section
</commit_message>
<xml_diff>
--- a/The Rooted Bridge Cheat Sheet.docx
+++ b/The Rooted Bridge Cheat Sheet.docx
@@ -1044,28 +1044,7 @@
                       <w:sz w:val="16"/>
                       <w:szCs w:val="16"/>
                     </w:rPr>
-                    <w:t>:  Repository</w:t>
-                  </w:r>
-                  <w:r>
-                    <w:rPr>
-                      <w:sz w:val="16"/>
-                      <w:szCs w:val="16"/>
-                    </w:rPr>
-                    <w:t xml:space="preserve"> for custom code</w:t>
-                  </w:r>
-                  <w:r>
-                    <w:rPr>
-                      <w:sz w:val="16"/>
-                      <w:szCs w:val="16"/>
-                    </w:rPr>
-                    <w:t xml:space="preserve"> and</w:t>
-                  </w:r>
-                  <w:r>
-                    <w:rPr>
-                      <w:sz w:val="16"/>
-                      <w:szCs w:val="16"/>
-                    </w:rPr>
-                    <w:t xml:space="preserve"> documentation produced during hackathon</w:t>
+                    <w:t>:  Repository for custom code and documentation produced during hackathon</w:t>
                   </w:r>
                 </w:p>
                 <w:p>
@@ -1409,15 +1388,7 @@
                       <w:sz w:val="14"/>
                       <w:szCs w:val="18"/>
                     </w:rPr>
-                    <w:t>ttps://www.communitybox.co/</w:t>
-                  </w:r>
-                  <w:r>
-                    <w:rPr>
-                      <w:color w:val="0070C0"/>
-                      <w:sz w:val="14"/>
-                      <w:szCs w:val="18"/>
-                    </w:rPr>
-                    <w:t>)</w:t>
+                    <w:t>ttps://www.communitybox.co/)</w:t>
                   </w:r>
                 </w:p>
                 <w:p>
@@ -1629,23 +1600,7 @@
                         <w:sz w:val="16"/>
                         <w:szCs w:val="18"/>
                       </w:rPr>
-                      <w:t>https://www.commu</w:t>
-                    </w:r>
-                    <w:r>
-                      <w:rPr>
-                        <w:rStyle w:val="Hyperlink"/>
-                        <w:sz w:val="16"/>
-                        <w:szCs w:val="18"/>
-                      </w:rPr>
-                      <w:t>n</w:t>
-                    </w:r>
-                    <w:r>
-                      <w:rPr>
-                        <w:rStyle w:val="Hyperlink"/>
-                        <w:sz w:val="16"/>
-                        <w:szCs w:val="18"/>
-                      </w:rPr>
-                      <w:t>itybox.co/</w:t>
+                      <w:t>https://www.communitybox.co/</w:t>
                     </w:r>
                   </w:hyperlink>
                 </w:p>
@@ -1754,10 +1709,10 @@
                         <v:path o:extrusionok="f" gradientshapeok="t" o:connecttype="rect"/>
                         <o:lock v:ext="edit" aspectratio="t"/>
                       </v:shapetype>
-                      <v:shape id="_x0000_i1083" type="#_x0000_t75" style="width:181.15pt;height:42.95pt" o:ole="">
+                      <v:shape id="_x0000_i1025" type="#_x0000_t75" style="width:181.05pt;height:43.2pt" o:ole="">
                         <v:imagedata r:id="rId11" o:title=""/>
                       </v:shape>
-                      <o:OLEObject Type="Embed" ProgID="PBrush" ShapeID="_x0000_i1083" DrawAspect="Content" ObjectID="_1670076348" r:id="rId12"/>
+                      <o:OLEObject Type="Embed" ProgID="PBrush" ShapeID="_x0000_i1025" DrawAspect="Content" ObjectID="_1672572798" r:id="rId12"/>
                     </w:object>
                   </w:r>
                 </w:p>
@@ -1791,10 +1746,10 @@
                 <w:p>
                   <w:r>
                     <w:object w:dxaOrig="12330" w:dyaOrig="5805" w14:anchorId="2000BB3E">
-                      <v:shape id="_x0000_i1085" type="#_x0000_t75" style="width:144.3pt;height:67.8pt" o:ole="">
+                      <v:shape id="_x0000_i1026" type="#_x0000_t75" style="width:2in;height:67.9pt" o:ole="">
                         <v:imagedata r:id="rId13" o:title=""/>
                       </v:shape>
-                      <o:OLEObject Type="Embed" ProgID="PBrush" ShapeID="_x0000_i1085" DrawAspect="Content" ObjectID="_1670076349" r:id="rId14"/>
+                      <o:OLEObject Type="Embed" ProgID="PBrush" ShapeID="_x0000_i1026" DrawAspect="Content" ObjectID="_1672572799" r:id="rId14"/>
                     </w:object>
                   </w:r>
                 </w:p>
@@ -1854,10 +1809,10 @@
                       <w:p>
                         <w:r>
                           <w:object w:dxaOrig="7755" w:dyaOrig="2715" w14:anchorId="015DE64A">
-                            <v:shape id="_x0000_i1088" type="#_x0000_t75" style="width:79.45pt;height:27.75pt" o:ole="">
+                            <v:shape id="_x0000_i1027" type="#_x0000_t75" style="width:79.55pt;height:27.45pt" o:ole="">
                               <v:imagedata r:id="rId15" o:title=""/>
                             </v:shape>
-                            <o:OLEObject Type="Embed" ProgID="PBrush" ShapeID="_x0000_i1088" DrawAspect="Content" ObjectID="_1670076350" r:id="rId16"/>
+                            <o:OLEObject Type="Embed" ProgID="PBrush" ShapeID="_x0000_i1027" DrawAspect="Content" ObjectID="_1672572800" r:id="rId16"/>
                           </w:object>
                         </w:r>
                       </w:p>
@@ -1880,6 +1835,9 @@
                       </w:tcPr>
                       <w:p>
                         <w:r>
+                          <w:rPr>
+                            <w:noProof/>
+                          </w:rPr>
                           <w:drawing>
                             <wp:inline distT="0" distB="0" distL="0" distR="0" wp14:anchorId="4905FD7B" wp14:editId="05DA3C04">
                               <wp:extent cx="996409" cy="689906"/>
@@ -1921,7 +1879,6 @@
                   </w:tr>
                 </w:tbl>
                 <w:p/>
-                <w:p/>
               </w:tc>
             </w:tr>
           </w:tbl>
@@ -2020,15 +1977,31 @@
                     <w:rPr>
                       <w:sz w:val="16"/>
                       <w:szCs w:val="18"/>
-                    </w:rPr>
-                  </w:pPr>
-                  <w:r>
-                    <w:rPr>
+                      <w:highlight w:val="yellow"/>
+                    </w:rPr>
+                  </w:pPr>
+                  <w:r>
+                    <w:rPr>
+                      <w:b/>
                       <w:sz w:val="16"/>
                       <w:szCs w:val="18"/>
                     </w:rPr>
                     <w:t>Background</w:t>
                   </w:r>
+                  <w:r>
+                    <w:rPr>
+                      <w:sz w:val="16"/>
+                      <w:szCs w:val="18"/>
+                    </w:rPr>
+                    <w:t xml:space="preserve">:  The site in Squarespace has been modified to use Google analytics.   This was accomplished by navigating to Squarespace &gt; Settings&gt; Advanced &gt; External API Keys, then enter the account number generated by Google Analytics.   The Google Analytics account number being used is </w:t>
+                  </w:r>
+                  <w:r>
+                    <w:rPr>
+                      <w:sz w:val="16"/>
+                      <w:szCs w:val="18"/>
+                    </w:rPr>
+                    <w:t>UA-181688145-1</w:t>
+                  </w:r>
                 </w:p>
               </w:tc>
               <w:tc>
@@ -2040,115 +2013,7 @@
                     <w:rPr>
                       <w:sz w:val="16"/>
                       <w:szCs w:val="18"/>
-                    </w:rPr>
-                  </w:pPr>
-                  <w:r>
-                    <w:rPr>
-                      <w:sz w:val="16"/>
-                      <w:szCs w:val="18"/>
-                    </w:rPr>
-                    <w:t xml:space="preserve">Each Squarespace page has been modified (via code injection) to track usage via Google analytics.   These code snippets can be found in the </w:t>
-                  </w:r>
-                  <w:proofErr w:type="spellStart"/>
-                  <w:r>
-                    <w:rPr>
-                      <w:sz w:val="16"/>
-                      <w:szCs w:val="18"/>
-                    </w:rPr>
-                    <w:t>github</w:t>
-                  </w:r>
-                  <w:proofErr w:type="spellEnd"/>
-                  <w:r>
-                    <w:rPr>
-                      <w:sz w:val="16"/>
-                      <w:szCs w:val="18"/>
-                    </w:rPr>
-                    <w:t xml:space="preserve"> repository.</w:t>
-                  </w:r>
-                </w:p>
-              </w:tc>
-            </w:tr>
-            <w:tr>
-              <w:tc>
-                <w:tcPr>
-                  <w:tcW w:w="2768" w:type="dxa"/>
-                </w:tcPr>
-                <w:p>
-                  <w:pPr>
-                    <w:rPr>
-                      <w:sz w:val="16"/>
-                      <w:szCs w:val="18"/>
-                    </w:rPr>
-                  </w:pPr>
-                  <w:r>
-                    <w:rPr>
-                      <w:sz w:val="16"/>
-                      <w:szCs w:val="18"/>
-                    </w:rPr>
-                    <w:t>Launch Google Analytics and sign in</w:t>
-                  </w:r>
-                </w:p>
-              </w:tc>
-              <w:tc>
-                <w:tcPr>
-                  <w:tcW w:w="5286" w:type="dxa"/>
-                </w:tcPr>
-                <w:p>
-                  <w:pPr>
-                    <w:rPr>
-                      <w:sz w:val="16"/>
-                      <w:szCs w:val="18"/>
-                    </w:rPr>
-                  </w:pPr>
-                  <w:r>
-                    <w:rPr>
-                      <w:sz w:val="16"/>
-                      <w:szCs w:val="18"/>
-                    </w:rPr>
-                    <w:t>https://analytics.google.com</w:t>
-                  </w:r>
-                </w:p>
-              </w:tc>
-            </w:tr>
-            <w:tr>
-              <w:tc>
-                <w:tcPr>
-                  <w:tcW w:w="2768" w:type="dxa"/>
-                </w:tcPr>
-                <w:p>
-                  <w:pPr>
-                    <w:rPr>
-                      <w:sz w:val="16"/>
-                      <w:szCs w:val="18"/>
-                    </w:rPr>
-                  </w:pPr>
-                  <w:r>
-                    <w:rPr>
-                      <w:sz w:val="16"/>
-                      <w:szCs w:val="18"/>
-                    </w:rPr>
-                    <w:t xml:space="preserve">Ask a question from the home </w:t>
-                  </w:r>
-                  <w:bookmarkStart w:id="1" w:name="_GoBack"/>
-                  <w:bookmarkEnd w:id="1"/>
-                  <w:r>
-                    <w:rPr>
-                      <w:sz w:val="16"/>
-                      <w:szCs w:val="18"/>
-                    </w:rPr>
-                    <w:t>page</w:t>
-                  </w:r>
-                </w:p>
-              </w:tc>
-              <w:tc>
-                <w:tcPr>
-                  <w:tcW w:w="5286" w:type="dxa"/>
-                </w:tcPr>
-                <w:p>
-                  <w:pPr>
-                    <w:rPr>
-                      <w:sz w:val="16"/>
-                      <w:szCs w:val="18"/>
+                      <w:highlight w:val="yellow"/>
                     </w:rPr>
                   </w:pPr>
                   <w:r>
@@ -2157,10 +2022,10 @@
                       <w:szCs w:val="18"/>
                     </w:rPr>
                     <w:drawing>
-                      <wp:inline distT="0" distB="0" distL="0" distR="0" wp14:anchorId="0DAFFACF" wp14:editId="33357D57">
-                        <wp:extent cx="2476500" cy="367030"/>
-                        <wp:effectExtent l="0" t="0" r="0" b="0"/>
-                        <wp:docPr id="8" name="Picture 8"/>
+                      <wp:inline distT="0" distB="0" distL="0" distR="0" wp14:anchorId="5DFA435D" wp14:editId="64F72139">
+                        <wp:extent cx="1985554" cy="829216"/>
+                        <wp:effectExtent l="0" t="0" r="0" b="9525"/>
+                        <wp:docPr id="2" name="Picture 2"/>
                         <wp:cNvGraphicFramePr>
                           <a:graphicFrameLocks xmlns:a="http://schemas.openxmlformats.org/drawingml/2006/main" noChangeAspect="1"/>
                         </wp:cNvGraphicFramePr>
@@ -2180,7 +2045,7 @@
                               <pic:spPr>
                                 <a:xfrm>
                                   <a:off x="0" y="0"/>
-                                  <a:ext cx="2476500" cy="367030"/>
+                                  <a:ext cx="1995232" cy="833258"/>
                                 </a:xfrm>
                                 <a:prstGeom prst="rect">
                                   <a:avLst/>
@@ -2207,12 +2072,74 @@
                       <w:szCs w:val="18"/>
                     </w:rPr>
                   </w:pPr>
+                  <w:r>
+                    <w:rPr>
+                      <w:sz w:val="16"/>
+                      <w:szCs w:val="18"/>
+                    </w:rPr>
+                    <w:t>Navigate to google analytics and sign in</w:t>
+                  </w:r>
                 </w:p>
               </w:tc>
               <w:tc>
                 <w:tcPr>
                   <w:tcW w:w="5286" w:type="dxa"/>
                 </w:tcPr>
+                <w:p>
+                  <w:pPr>
+                    <w:rPr>
+                      <w:sz w:val="16"/>
+                      <w:szCs w:val="18"/>
+                    </w:rPr>
+                  </w:pPr>
+                  <w:r>
+                    <w:rPr>
+                      <w:sz w:val="16"/>
+                      <w:szCs w:val="18"/>
+                    </w:rPr>
+                    <w:t xml:space="preserve">Navigate to </w:t>
+                  </w:r>
+                  <w:hyperlink r:id="rId20" w:history="1">
+                    <w:r>
+                      <w:rPr>
+                        <w:rStyle w:val="Hyperlink"/>
+                        <w:sz w:val="16"/>
+                        <w:szCs w:val="18"/>
+                      </w:rPr>
+                      <w:t>https://analytics.google.com/analytics/web/#/report-home/a181688145w250988631p232056871</w:t>
+                    </w:r>
+                  </w:hyperlink>
+                </w:p>
+                <w:p>
+                  <w:pPr>
+                    <w:rPr>
+                      <w:sz w:val="16"/>
+                      <w:szCs w:val="18"/>
+                    </w:rPr>
+                  </w:pPr>
+                </w:p>
+                <w:p>
+                  <w:pPr>
+                    <w:rPr>
+                      <w:sz w:val="16"/>
+                      <w:szCs w:val="18"/>
+                    </w:rPr>
+                  </w:pPr>
+                  <w:r>
+                    <w:rPr>
+                      <w:sz w:val="16"/>
+                      <w:szCs w:val="18"/>
+                    </w:rPr>
+                    <w:t>Sign in with the account above</w:t>
+                  </w:r>
+                  <w:r>
+                    <w:rPr>
+                      <w:sz w:val="16"/>
+                      <w:szCs w:val="18"/>
+                    </w:rPr>
+                    <w:t xml:space="preserve"> (therootedbridge@gmail.com)</w:t>
+                  </w:r>
+                </w:p>
                 <w:p>
                   <w:pPr>
                     <w:rPr>
@@ -2235,6 +2162,22 @@
                       <w:szCs w:val="18"/>
                     </w:rPr>
                   </w:pPr>
+                  <w:r>
+                    <w:rPr>
+                      <w:sz w:val="16"/>
+                      <w:szCs w:val="18"/>
+                    </w:rPr>
+                    <w:t>Use natural langu</w:t>
+                  </w:r>
+                  <w:bookmarkStart w:id="1" w:name="_GoBack"/>
+                  <w:bookmarkEnd w:id="1"/>
+                  <w:r>
+                    <w:rPr>
+                      <w:sz w:val="16"/>
+                      <w:szCs w:val="18"/>
+                    </w:rPr>
+                    <w:t>age to ask questions</w:t>
+                  </w:r>
                 </w:p>
               </w:tc>
               <w:tc>
@@ -2248,6 +2191,14 @@
                       <w:szCs w:val="18"/>
                     </w:rPr>
                   </w:pPr>
+                  <w:r>
+                    <w:object w:dxaOrig="5070" w:dyaOrig="1095" w14:anchorId="220D4645">
+                      <v:shape id="_x0000_i1028" type="#_x0000_t75" style="width:217.35pt;height:47.3pt" o:ole="">
+                        <v:imagedata r:id="rId21" o:title=""/>
+                      </v:shape>
+                      <o:OLEObject Type="Embed" ProgID="PBrush" ShapeID="_x0000_i1028" DrawAspect="Content" ObjectID="_1672572801" r:id="rId22"/>
+                    </w:object>
+                  </w:r>
                 </w:p>
               </w:tc>
             </w:tr>
@@ -3547,21 +3498,6 @@
 </file>
 
 <file path=customXml/item1.xml><?xml version="1.0" encoding="utf-8"?>
-<?mso-contentType ?>
-<FormTemplates xmlns="http://schemas.microsoft.com/sharepoint/v3/contenttype/forms">
-  <Display>DocumentLibraryForm</Display>
-  <Edit>DocumentLibraryForm</Edit>
-  <New>DocumentLibraryForm</New>
-</FormTemplates>
-</file>
-
-<file path=customXml/item2.xml><?xml version="1.0" encoding="utf-8"?>
-<p:properties xmlns:p="http://schemas.microsoft.com/office/2006/metadata/properties" xmlns:xsi="http://www.w3.org/2001/XMLSchema-instance" xmlns:pc="http://schemas.microsoft.com/office/infopath/2007/PartnerControls">
-  <documentManagement/>
-</p:properties>
-</file>
-
-<file path=customXml/item3.xml><?xml version="1.0" encoding="utf-8"?>
 <ct:contentTypeSchema xmlns:ct="http://schemas.microsoft.com/office/2006/metadata/contentType" xmlns:ma="http://schemas.microsoft.com/office/2006/metadata/properties/metaAttributes" ct:_="" ma:_="" ma:contentTypeName="Document" ma:contentTypeID="0x0101001D875E41113F7B46ADF8D15D6FC1D9D3" ma:contentTypeVersion="12" ma:contentTypeDescription="Create a new document." ma:contentTypeScope="" ma:versionID="297ccbb6da375ae358a38eeb18bdd0b6">
   <xsd:schema xmlns:xsd="http://www.w3.org/2001/XMLSchema" xmlns:xs="http://www.w3.org/2001/XMLSchema" xmlns:p="http://schemas.microsoft.com/office/2006/metadata/properties" xmlns:ns3="09151904-73f2-47c5-af6c-d52e89140ef2" xmlns:ns4="9faccc5b-5243-4d30-8442-e57af05a1022" targetNamespace="http://schemas.microsoft.com/office/2006/metadata/properties" ma:root="true" ma:fieldsID="9d538c5cdd26e64e73dfbd4055ad95d0" ns3:_="" ns4:_="">
     <xsd:import namespace="09151904-73f2-47c5-af6c-d52e89140ef2"/>
@@ -3778,24 +3714,22 @@
 </ct:contentTypeSchema>
 </file>
 
-<file path=customXml/itemProps1.xml><?xml version="1.0" encoding="utf-8"?>
-<ds:datastoreItem xmlns:ds="http://schemas.openxmlformats.org/officeDocument/2006/customXml" ds:itemID="{9158DE30-F93D-44D6-AAD2-236DFBDC0136}">
-  <ds:schemaRefs>
-    <ds:schemaRef ds:uri="http://schemas.microsoft.com/sharepoint/v3/contenttype/forms"/>
-  </ds:schemaRefs>
-</ds:datastoreItem>
+<file path=customXml/item2.xml><?xml version="1.0" encoding="utf-8"?>
+<p:properties xmlns:p="http://schemas.microsoft.com/office/2006/metadata/properties" xmlns:xsi="http://www.w3.org/2001/XMLSchema-instance" xmlns:pc="http://schemas.microsoft.com/office/infopath/2007/PartnerControls">
+  <documentManagement/>
+</p:properties>
 </file>
 
-<file path=customXml/itemProps2.xml><?xml version="1.0" encoding="utf-8"?>
-<ds:datastoreItem xmlns:ds="http://schemas.openxmlformats.org/officeDocument/2006/customXml" ds:itemID="{F85C7A5C-3B51-481A-AE5E-87D342112CE0}">
-  <ds:schemaRefs>
-    <ds:schemaRef ds:uri="http://schemas.microsoft.com/office/2006/metadata/properties"/>
-    <ds:schemaRef ds:uri="http://schemas.microsoft.com/office/infopath/2007/PartnerControls"/>
-  </ds:schemaRefs>
-</ds:datastoreItem>
+<file path=customXml/item3.xml><?xml version="1.0" encoding="utf-8"?>
+<?mso-contentType ?>
+<FormTemplates xmlns="http://schemas.microsoft.com/sharepoint/v3/contenttype/forms">
+  <Display>DocumentLibraryForm</Display>
+  <Edit>DocumentLibraryForm</Edit>
+  <New>DocumentLibraryForm</New>
+</FormTemplates>
 </file>
 
-<file path=customXml/itemProps3.xml><?xml version="1.0" encoding="utf-8"?>
+<file path=customXml/itemProps1.xml><?xml version="1.0" encoding="utf-8"?>
 <ds:datastoreItem xmlns:ds="http://schemas.openxmlformats.org/officeDocument/2006/customXml" ds:itemID="{42D1C253-3934-4E07-9424-24F8DBF1C82C}">
   <ds:schemaRefs>
     <ds:schemaRef ds:uri="http://schemas.microsoft.com/office/2006/metadata/contentType"/>
@@ -3812,4 +3746,21 @@
     <ds:schemaRef ds:uri="http://schemas.microsoft.com/internal/obd"/>
   </ds:schemaRefs>
 </ds:datastoreItem>
+</file>
+
+<file path=customXml/itemProps2.xml><?xml version="1.0" encoding="utf-8"?>
+<ds:datastoreItem xmlns:ds="http://schemas.openxmlformats.org/officeDocument/2006/customXml" ds:itemID="{F85C7A5C-3B51-481A-AE5E-87D342112CE0}">
+  <ds:schemaRefs>
+    <ds:schemaRef ds:uri="http://schemas.microsoft.com/office/2006/metadata/properties"/>
+    <ds:schemaRef ds:uri="http://schemas.microsoft.com/office/infopath/2007/PartnerControls"/>
+  </ds:schemaRefs>
+</ds:datastoreItem>
+</file>
+
+<file path=customXml/itemProps3.xml><?xml version="1.0" encoding="utf-8"?>
+<ds:datastoreItem xmlns:ds="http://schemas.openxmlformats.org/officeDocument/2006/customXml" ds:itemID="{9158DE30-F93D-44D6-AAD2-236DFBDC0136}">
+  <ds:schemaRefs>
+    <ds:schemaRef ds:uri="http://schemas.microsoft.com/sharepoint/v3/contenttype/forms"/>
+  </ds:schemaRefs>
+</ds:datastoreItem>
 </file>
</xml_diff>